<commit_message>
Update thesis and document generation
</commit_message>
<xml_diff>
--- a/PhDManager/wwwroot/templates/thesis_template.docx
+++ b/PhDManager/wwwroot/templates/thesis_template.docx
@@ -149,7 +149,7 @@
         <w:tab/>
       </w:r>
       <w:r>
-        <w:t>informatika</w:t>
+        <w:t>{StudyField}</w:t>
       </w:r>
     </w:p>
     <w:p>
@@ -229,7 +229,7 @@
         <w:tblLook w:val="04A0" w:firstRow="1" w:lastRow="0" w:firstColumn="1" w:lastColumn="0" w:noHBand="0" w:noVBand="1"/>
       </w:tblPr>
       <w:tblGrid>
-        <w:gridCol w:w="994"/>
+        <w:gridCol w:w="1019"/>
       </w:tblGrid>
       <w:tr>
         <w:tc>
@@ -251,7 +251,7 @@
                 <w:rFonts w:eastAsia="Times New Roman"/>
                 <w:szCs w:val="20"/>
               </w:rPr>
-              <w:t>{Subjects}</w:t>
+              <w:t>{Subject1}</w:t>
             </w:r>
           </w:p>
         </w:tc>
@@ -271,6 +271,13 @@
                 <w:szCs w:val="20"/>
               </w:rPr>
             </w:pPr>
+            <w:r>
+              <w:rPr>
+                <w:rFonts w:eastAsia="Times New Roman"/>
+                <w:szCs w:val="20"/>
+              </w:rPr>
+              <w:t>{Subject2}</w:t>
+            </w:r>
           </w:p>
         </w:tc>
       </w:tr>
@@ -289,6 +296,13 @@
                 <w:szCs w:val="20"/>
               </w:rPr>
             </w:pPr>
+            <w:r>
+              <w:rPr>
+                <w:rFonts w:eastAsia="Times New Roman"/>
+                <w:szCs w:val="20"/>
+              </w:rPr>
+              <w:t>{Subject3}</w:t>
+            </w:r>
           </w:p>
         </w:tc>
       </w:tr>

</xml_diff>